<commit_message>
Added content in html files
</commit_message>
<xml_diff>
--- a/definition-and-plan.docx
+++ b/definition-and-plan.docx
@@ -753,6 +753,27 @@
           <w:lang w:val="en-GB"/>
         </w:rPr>
         <w:lastRenderedPageBreak/>
+        <w:t>Switching between English and Polish versions of the site</w:t>
+      </w:r>
+    </w:p>
+    <w:p>
+      <w:pPr>
+        <w:pStyle w:val="ListParagraph"/>
+        <w:numPr>
+          <w:ilvl w:val="2"/>
+          <w:numId w:val="1"/>
+        </w:numPr>
+        <w:rPr>
+          <w:sz w:val="24"/>
+          <w:lang w:val="en-GB"/>
+        </w:rPr>
+      </w:pPr>
+      <w:r>
+        <w:rPr>
+          <w:i/>
+          <w:sz w:val="24"/>
+          <w:lang w:val="en-GB"/>
+        </w:rPr>
         <w:t>Full screen view for the preview pane.</w:t>
       </w:r>
     </w:p>
@@ -1118,16 +1139,48 @@
           <w:numId w:val="1"/>
         </w:numPr>
         <w:rPr>
-          <w:sz w:val="24"/>
-          <w:lang w:val="en-GB"/>
-        </w:rPr>
-      </w:pPr>
-      <w:r>
-        <w:rPr>
           <w:i/>
           <w:sz w:val="24"/>
           <w:lang w:val="en-GB"/>
         </w:rPr>
+      </w:pPr>
+      <w:r>
+        <w:rPr>
+          <w:i/>
+          <w:sz w:val="24"/>
+          <w:lang w:val="en-GB"/>
+        </w:rPr>
+        <w:t xml:space="preserve">As a user I want to </w:t>
+      </w:r>
+      <w:r>
+        <w:rPr>
+          <w:i/>
+          <w:sz w:val="24"/>
+          <w:lang w:val="en-GB"/>
+        </w:rPr>
+        <w:t>switch languages between English and Polish so that I can use the language I prefer.</w:t>
+      </w:r>
+      <w:bookmarkStart w:id="0" w:name="_GoBack"/>
+      <w:bookmarkEnd w:id="0"/>
+    </w:p>
+    <w:p>
+      <w:pPr>
+        <w:pStyle w:val="ListParagraph"/>
+        <w:numPr>
+          <w:ilvl w:val="2"/>
+          <w:numId w:val="1"/>
+        </w:numPr>
+        <w:rPr>
+          <w:sz w:val="24"/>
+          <w:lang w:val="en-GB"/>
+        </w:rPr>
+      </w:pPr>
+      <w:r>
+        <w:rPr>
+          <w:i/>
+          <w:sz w:val="24"/>
+          <w:lang w:val="en-GB"/>
+        </w:rPr>
         <w:t>As a user I want to enter a full screen view so that I can preview my resume on a full screen.</w:t>
       </w:r>
     </w:p>
@@ -1333,6 +1386,7 @@
           <w:sz w:val="24"/>
           <w:lang w:val="en-GB"/>
         </w:rPr>
+        <w:lastRenderedPageBreak/>
         <w:t>Sketch:</w:t>
       </w:r>
     </w:p>
@@ -1353,7 +1407,6 @@
           <w:sz w:val="24"/>
           <w:lang w:val="en-GB"/>
         </w:rPr>
-        <w:lastRenderedPageBreak/>
         <w:t xml:space="preserve">Starting page: </w:t>
       </w:r>
       <w:r>
@@ -1442,7 +1495,6 @@
           <w:lang w:val="en-GB"/>
         </w:rPr>
       </w:pPr>
-      <w:bookmarkStart w:id="0" w:name="_GoBack"/>
       <w:r>
         <w:rPr>
           <w:noProof/>
@@ -1490,7 +1542,6 @@
           </wp:inline>
         </w:drawing>
       </w:r>
-      <w:bookmarkEnd w:id="0"/>
     </w:p>
     <w:sectPr>
       <w:pgSz w:w="11906" w:h="16838"/>

</xml_diff>